<commit_message>
Création diagramme de gantt
Création de la version 1.0 du diagramme de gantt
</commit_message>
<xml_diff>
--- a/Conception/cahier_des_charges.docx
+++ b/Conception/cahier_des_charges.docx
@@ -161,10 +161,16 @@
         <w:t>Diagramme de classe</w:t>
       </w:r>
     </w:p>
-    <w:p>
-      <w:bookmarkStart w:id="0" w:name="_GoBack"/>
-      <w:bookmarkEnd w:id="0"/>
-    </w:p>
+    <w:p/>
+    <w:p>
+      <w:pPr>
+        <w:pStyle w:val="Titre2"/>
+      </w:pPr>
+      <w:r>
+        <w:t>Versions 1.0</w:t>
+      </w:r>
+    </w:p>
+    <w:p/>
     <w:p>
       <w:r>
         <w:rPr>
@@ -221,14 +227,32 @@
       </w:r>
     </w:p>
     <w:p/>
+    <w:p/>
+    <w:p/>
+    <w:p/>
+    <w:p/>
+    <w:p/>
+    <w:p/>
+    <w:p/>
+    <w:p/>
     <w:p>
       <w:pPr>
         <w:pStyle w:val="Titre1"/>
       </w:pPr>
       <w:r>
+        <w:lastRenderedPageBreak/>
         <w:t>Étape du projet</w:t>
       </w:r>
     </w:p>
+    <w:p/>
+    <w:p>
+      <w:pPr>
+        <w:pStyle w:val="Titre2"/>
+      </w:pPr>
+      <w:r>
+        <w:t>Arbre</w:t>
+      </w:r>
+    </w:p>
     <w:p>
       <w:pPr>
         <w:pStyle w:val="Paragraphedeliste"/>
@@ -288,11 +312,12 @@
       <w:r>
         <w:t xml:space="preserve">Créer les classes dans le </w:t>
       </w:r>
-      <w:proofErr w:type="spellStart"/>
-      <w:r>
-        <w:t>viewModel</w:t>
-      </w:r>
-      <w:proofErr w:type="spellEnd"/>
+      <w:r>
+        <w:t>V</w:t>
+      </w:r>
+      <w:r>
+        <w:t>iewModel</w:t>
+      </w:r>
     </w:p>
     <w:p>
       <w:pPr>
@@ -399,7 +424,6 @@
         </w:numPr>
       </w:pPr>
       <w:r>
-        <w:lastRenderedPageBreak/>
         <w:t>Cellule</w:t>
       </w:r>
     </w:p>
@@ -447,11 +471,9 @@
           <w:numId w:val="6"/>
         </w:numPr>
       </w:pPr>
-      <w:proofErr w:type="spellStart"/>
       <w:r>
         <w:t>CelluleHelper</w:t>
       </w:r>
-      <w:proofErr w:type="spellEnd"/>
     </w:p>
     <w:p>
       <w:pPr>
@@ -513,10 +535,7 @@
         </w:numPr>
       </w:pPr>
       <w:r>
-        <w:t xml:space="preserve">Création des </w:t>
-      </w:r>
-      <w:r>
-        <w:t>propriétés</w:t>
+        <w:t>Création des propriétés</w:t>
       </w:r>
     </w:p>
     <w:p>
@@ -551,11 +570,9 @@
           <w:numId w:val="6"/>
         </w:numPr>
       </w:pPr>
-      <w:proofErr w:type="spellStart"/>
       <w:r>
         <w:t>CelluleInportExport</w:t>
       </w:r>
-      <w:proofErr w:type="spellEnd"/>
     </w:p>
     <w:p>
       <w:pPr>
@@ -601,11 +618,9 @@
           <w:numId w:val="6"/>
         </w:numPr>
       </w:pPr>
-      <w:proofErr w:type="spellStart"/>
       <w:r>
         <w:t>ViewModel</w:t>
       </w:r>
-      <w:proofErr w:type="spellEnd"/>
     </w:p>
     <w:p>
       <w:pPr>
@@ -628,7 +643,10 @@
         </w:numPr>
       </w:pPr>
       <w:r>
-        <w:t xml:space="preserve">Commination avec le model </w:t>
+        <w:t>Communication</w:t>
+      </w:r>
+      <w:r>
+        <w:t xml:space="preserve"> avec le model </w:t>
       </w:r>
     </w:p>
     <w:p>
@@ -644,6 +662,8 @@
     </w:p>
     <w:p/>
     <w:p/>
+    <w:p/>
+    <w:p/>
     <w:p>
       <w:pPr>
         <w:pStyle w:val="Titre2"/>
@@ -653,6 +673,118 @@
       </w:r>
     </w:p>
     <w:p/>
+    <w:p>
+      <w:pPr>
+        <w:pStyle w:val="Titre3"/>
+      </w:pPr>
+      <w:r>
+        <w:t>Version 1.0</w:t>
+      </w:r>
+    </w:p>
+    <w:p/>
+    <w:p>
+      <w:pPr>
+        <w:pStyle w:val="Titre4"/>
+      </w:pPr>
+      <w:r>
+        <w:t xml:space="preserve">Tableau de tache </w:t>
+      </w:r>
+    </w:p>
+    <w:p>
+      <w:r>
+        <w:rPr>
+          <w:noProof/>
+        </w:rPr>
+        <w:drawing>
+          <wp:inline distT="0" distB="0" distL="0" distR="0" wp14:anchorId="279C3813" wp14:editId="29771352">
+            <wp:extent cx="6546634" cy="1185062"/>
+            <wp:effectExtent l="0" t="0" r="6985" b="0"/>
+            <wp:docPr id="2" name="Image 2"/>
+            <wp:cNvGraphicFramePr>
+              <a:graphicFrameLocks xmlns:a="http://schemas.openxmlformats.org/drawingml/2006/main" noChangeAspect="1"/>
+            </wp:cNvGraphicFramePr>
+            <a:graphic xmlns:a="http://schemas.openxmlformats.org/drawingml/2006/main">
+              <a:graphicData uri="http://schemas.openxmlformats.org/drawingml/2006/picture">
+                <pic:pic xmlns:pic="http://schemas.openxmlformats.org/drawingml/2006/picture">
+                  <pic:nvPicPr>
+                    <pic:cNvPr id="1" name=""/>
+                    <pic:cNvPicPr/>
+                  </pic:nvPicPr>
+                  <pic:blipFill>
+                    <a:blip r:embed="rId7"/>
+                    <a:stretch>
+                      <a:fillRect/>
+                    </a:stretch>
+                  </pic:blipFill>
+                  <pic:spPr>
+                    <a:xfrm>
+                      <a:off x="0" y="0"/>
+                      <a:ext cx="6629769" cy="1200111"/>
+                    </a:xfrm>
+                    <a:prstGeom prst="rect">
+                      <a:avLst/>
+                    </a:prstGeom>
+                  </pic:spPr>
+                </pic:pic>
+              </a:graphicData>
+            </a:graphic>
+          </wp:inline>
+        </w:drawing>
+      </w:r>
+    </w:p>
+    <w:p>
+      <w:pPr>
+        <w:pStyle w:val="Titre4"/>
+      </w:pPr>
+      <w:r>
+        <w:t xml:space="preserve">Diagramme </w:t>
+      </w:r>
+    </w:p>
+    <w:p/>
+    <w:p>
+      <w:r>
+        <w:rPr>
+          <w:noProof/>
+        </w:rPr>
+        <w:drawing>
+          <wp:inline distT="0" distB="0" distL="0" distR="0" wp14:anchorId="0368BB5F" wp14:editId="7D5AF1EF">
+            <wp:extent cx="5661965" cy="2577374"/>
+            <wp:effectExtent l="0" t="0" r="0" b="0"/>
+            <wp:docPr id="3" name="Image 3"/>
+            <wp:cNvGraphicFramePr>
+              <a:graphicFrameLocks xmlns:a="http://schemas.openxmlformats.org/drawingml/2006/main" noChangeAspect="1"/>
+            </wp:cNvGraphicFramePr>
+            <a:graphic xmlns:a="http://schemas.openxmlformats.org/drawingml/2006/main">
+              <a:graphicData uri="http://schemas.openxmlformats.org/drawingml/2006/picture">
+                <pic:pic xmlns:pic="http://schemas.openxmlformats.org/drawingml/2006/picture">
+                  <pic:nvPicPr>
+                    <pic:cNvPr id="1" name=""/>
+                    <pic:cNvPicPr/>
+                  </pic:nvPicPr>
+                  <pic:blipFill>
+                    <a:blip r:embed="rId8"/>
+                    <a:stretch>
+                      <a:fillRect/>
+                    </a:stretch>
+                  </pic:blipFill>
+                  <pic:spPr>
+                    <a:xfrm>
+                      <a:off x="0" y="0"/>
+                      <a:ext cx="5667840" cy="2580049"/>
+                    </a:xfrm>
+                    <a:prstGeom prst="rect">
+                      <a:avLst/>
+                    </a:prstGeom>
+                  </pic:spPr>
+                </pic:pic>
+              </a:graphicData>
+            </a:graphic>
+          </wp:inline>
+        </w:drawing>
+      </w:r>
+      <w:bookmarkStart w:id="0" w:name="_GoBack"/>
+      <w:bookmarkEnd w:id="0"/>
+    </w:p>
     <w:sectPr>
       <w:pgSz w:w="12240" w:h="15840"/>
       <w:pgMar w:top="1440" w:right="1800" w:bottom="1440" w:left="1800" w:header="708" w:footer="708" w:gutter="0"/>
@@ -1734,6 +1866,50 @@
       <w:szCs w:val="26"/>
     </w:rPr>
   </w:style>
+  <w:style w:type="paragraph" w:styleId="Titre3">
+    <w:name w:val="heading 3"/>
+    <w:basedOn w:val="Normal"/>
+    <w:next w:val="Normal"/>
+    <w:link w:val="Titre3Car"/>
+    <w:uiPriority w:val="9"/>
+    <w:unhideWhenUsed/>
+    <w:qFormat/>
+    <w:rsid w:val="00D442D4"/>
+    <w:pPr>
+      <w:keepNext/>
+      <w:keepLines/>
+      <w:spacing w:before="40" w:after="0"/>
+      <w:outlineLvl w:val="2"/>
+    </w:pPr>
+    <w:rPr>
+      <w:rFonts w:asciiTheme="majorHAnsi" w:eastAsiaTheme="majorEastAsia" w:hAnsiTheme="majorHAnsi" w:cstheme="majorBidi"/>
+      <w:color w:val="1F3763" w:themeColor="accent1" w:themeShade="7F"/>
+      <w:sz w:val="24"/>
+      <w:szCs w:val="24"/>
+    </w:rPr>
+  </w:style>
+  <w:style w:type="paragraph" w:styleId="Titre4">
+    <w:name w:val="heading 4"/>
+    <w:basedOn w:val="Normal"/>
+    <w:next w:val="Normal"/>
+    <w:link w:val="Titre4Car"/>
+    <w:uiPriority w:val="9"/>
+    <w:unhideWhenUsed/>
+    <w:qFormat/>
+    <w:rsid w:val="00471373"/>
+    <w:pPr>
+      <w:keepNext/>
+      <w:keepLines/>
+      <w:spacing w:before="40" w:after="0"/>
+      <w:outlineLvl w:val="3"/>
+    </w:pPr>
+    <w:rPr>
+      <w:rFonts w:asciiTheme="majorHAnsi" w:eastAsiaTheme="majorEastAsia" w:hAnsiTheme="majorHAnsi" w:cstheme="majorBidi"/>
+      <w:i/>
+      <w:iCs/>
+      <w:color w:val="2F5496" w:themeColor="accent1" w:themeShade="BF"/>
+    </w:rPr>
+  </w:style>
   <w:style w:type="character" w:default="1" w:styleId="Policepardfaut">
     <w:name w:val="Default Paragraph Font"/>
     <w:uiPriority w:val="1"/>
@@ -1855,6 +2031,32 @@
       <w:color w:val="2F5496" w:themeColor="accent1" w:themeShade="BF"/>
       <w:sz w:val="26"/>
       <w:szCs w:val="26"/>
+    </w:rPr>
+  </w:style>
+  <w:style w:type="character" w:customStyle="1" w:styleId="Titre3Car">
+    <w:name w:val="Titre 3 Car"/>
+    <w:basedOn w:val="Policepardfaut"/>
+    <w:link w:val="Titre3"/>
+    <w:uiPriority w:val="9"/>
+    <w:rsid w:val="00D442D4"/>
+    <w:rPr>
+      <w:rFonts w:asciiTheme="majorHAnsi" w:eastAsiaTheme="majorEastAsia" w:hAnsiTheme="majorHAnsi" w:cstheme="majorBidi"/>
+      <w:color w:val="1F3763" w:themeColor="accent1" w:themeShade="7F"/>
+      <w:sz w:val="24"/>
+      <w:szCs w:val="24"/>
+    </w:rPr>
+  </w:style>
+  <w:style w:type="character" w:customStyle="1" w:styleId="Titre4Car">
+    <w:name w:val="Titre 4 Car"/>
+    <w:basedOn w:val="Policepardfaut"/>
+    <w:link w:val="Titre4"/>
+    <w:uiPriority w:val="9"/>
+    <w:rsid w:val="00471373"/>
+    <w:rPr>
+      <w:rFonts w:asciiTheme="majorHAnsi" w:eastAsiaTheme="majorEastAsia" w:hAnsiTheme="majorHAnsi" w:cstheme="majorBidi"/>
+      <w:i/>
+      <w:iCs/>
+      <w:color w:val="2F5496" w:themeColor="accent1" w:themeShade="BF"/>
     </w:rPr>
   </w:style>
 </w:styles>

</xml_diff>